<commit_message>
Måske fundet den ene fejl
</commit_message>
<xml_diff>
--- a/bottomUpPlan.docx
+++ b/bottomUpPlan.docx
@@ -4,7 +4,7 @@
   <w:body>
     <w:tbl>
       <w:tblPr>
-        <w:tblStyle w:val="Tabel-Gitter"/>
+        <w:tblStyle w:val="TableGrid"/>
         <w:tblW w:w="12410" w:type="dxa"/>
         <w:tblInd w:w="-1180" w:type="dxa"/>
         <w:tblLayout w:type="fixed"/>
@@ -152,11 +152,9 @@
             <w:tcW w:w="1043" w:type="dxa"/>
           </w:tcPr>
           <w:p>
-            <w:proofErr w:type="spellStart"/>
             <w:r>
               <w:t>Cancel</w:t>
             </w:r>
-            <w:proofErr w:type="spellEnd"/>
             <w:r>
               <w:br/>
               <w:t>Button</w:t>
@@ -168,11 +166,9 @@
             <w:tcW w:w="774" w:type="dxa"/>
           </w:tcPr>
           <w:p>
-            <w:proofErr w:type="spellStart"/>
             <w:r>
               <w:t>Door</w:t>
             </w:r>
-            <w:proofErr w:type="spellEnd"/>
           </w:p>
         </w:tc>
         <w:tc>
@@ -801,7 +797,6 @@
             <w:tcW w:w="635" w:type="dxa"/>
           </w:tcPr>
           <w:p>
-            <w:bookmarkStart w:id="0" w:name="_GoBack" w:colFirst="4" w:colLast="4"/>
             <w:r>
               <w:t>6</w:t>
             </w:r>
@@ -853,21 +848,8 @@
           </w:tcPr>
           <w:p>
             <w:r>
-              <w:t xml:space="preserve">S må vel være </w:t>
-            </w:r>
-            <w:proofErr w:type="spellStart"/>
-            <w:r>
-              <w:t>substitute</w:t>
-            </w:r>
-            <w:proofErr w:type="spellEnd"/>
-            <w:r>
-              <w:t xml:space="preserve"> når den er med i </w:t>
-            </w:r>
-            <w:proofErr w:type="spellStart"/>
-            <w:r>
-              <w:t>setup</w:t>
-            </w:r>
-            <w:proofErr w:type="spellEnd"/>
+              <w:t>S</w:t>
+            </w:r>
           </w:p>
         </w:tc>
         <w:tc>
@@ -942,21 +924,8 @@
           </w:tcPr>
           <w:p>
             <w:r>
-              <w:t xml:space="preserve">S må vel være </w:t>
-            </w:r>
-            <w:proofErr w:type="spellStart"/>
-            <w:r>
-              <w:t>substitute</w:t>
-            </w:r>
-            <w:proofErr w:type="spellEnd"/>
-            <w:r>
-              <w:t xml:space="preserve"> når den er med i </w:t>
-            </w:r>
-            <w:proofErr w:type="spellStart"/>
-            <w:r>
-              <w:t>setup</w:t>
-            </w:r>
-            <w:proofErr w:type="spellEnd"/>
+              <w:t xml:space="preserve">S </w:t>
+            </w:r>
           </w:p>
         </w:tc>
         <w:tc>
@@ -966,7 +935,6 @@
           <w:p/>
         </w:tc>
       </w:tr>
-      <w:bookmarkEnd w:id="0"/>
       <w:tr>
         <w:tc>
           <w:tcPr>
@@ -2242,6 +2210,8 @@
       <w:r>
         <w:t>X er tjekket og m er måske, da jeg ikke lige ved hvor langt de er.</w:t>
       </w:r>
+      <w:bookmarkStart w:id="0" w:name="_GoBack"/>
+      <w:bookmarkEnd w:id="0"/>
     </w:p>
     <w:sectPr>
       <w:pgSz w:w="11906" w:h="16838"/>
@@ -2652,13 +2622,13 @@
     <w:name w:val="Normal"/>
     <w:qFormat/>
   </w:style>
-  <w:style w:type="character" w:default="1" w:styleId="Standardskrifttypeiafsnit">
+  <w:style w:type="character" w:default="1" w:styleId="DefaultParagraphFont">
     <w:name w:val="Default Paragraph Font"/>
     <w:uiPriority w:val="1"/>
     <w:semiHidden/>
     <w:unhideWhenUsed/>
   </w:style>
-  <w:style w:type="table" w:default="1" w:styleId="Tabel-Normal">
+  <w:style w:type="table" w:default="1" w:styleId="TableNormal">
     <w:name w:val="Normal Table"/>
     <w:uiPriority w:val="99"/>
     <w:semiHidden/>
@@ -2673,15 +2643,15 @@
       </w:tblCellMar>
     </w:tblPr>
   </w:style>
-  <w:style w:type="numbering" w:default="1" w:styleId="Ingenoversigt">
+  <w:style w:type="numbering" w:default="1" w:styleId="NoList">
     <w:name w:val="No List"/>
     <w:uiPriority w:val="99"/>
     <w:semiHidden/>
     <w:unhideWhenUsed/>
   </w:style>
-  <w:style w:type="table" w:styleId="Tabel-Gitter">
+  <w:style w:type="table" w:styleId="TableGrid">
     <w:name w:val="Table Grid"/>
-    <w:basedOn w:val="Tabel-Normal"/>
+    <w:basedOn w:val="TableNormal"/>
     <w:uiPriority w:val="39"/>
     <w:rsid w:val="0080251D"/>
     <w:pPr>
@@ -3001,7 +2971,7 @@
 </file>
 
 <file path=customXml/itemProps1.xml><?xml version="1.0" encoding="utf-8"?>
-<ds:datastoreItem xmlns:ds="http://schemas.openxmlformats.org/officeDocument/2006/customXml" ds:itemID="{088D5A87-6581-4F01-95A9-4F986D87E315}">
+<ds:datastoreItem xmlns:ds="http://schemas.openxmlformats.org/officeDocument/2006/customXml" ds:itemID="{FA0D4CFC-F053-4E3F-840D-597F2D82239C}">
   <ds:schemaRefs>
     <ds:schemaRef ds:uri="http://schemas.openxmlformats.org/officeDocument/2006/bibliography"/>
   </ds:schemaRefs>

</xml_diff>

<commit_message>
CookControllerAndDIsplay done. Oprettet filen for CookControllerAndTimer
</commit_message>
<xml_diff>
--- a/bottomUpPlan.docx
+++ b/bottomUpPlan.docx
@@ -1030,19 +1030,33 @@
           <w:tcPr>
             <w:tcW w:w="1043" w:type="dxa"/>
           </w:tcPr>
-          <w:p/>
-        </w:tc>
-        <w:tc>
-          <w:tcPr>
-            <w:tcW w:w="1043" w:type="dxa"/>
-          </w:tcPr>
-          <w:p/>
-        </w:tc>
-        <w:tc>
-          <w:tcPr>
-            <w:tcW w:w="1043" w:type="dxa"/>
-          </w:tcPr>
-          <w:p/>
+          <w:p>
+            <w:r>
+              <w:t>S</w:t>
+            </w:r>
+          </w:p>
+        </w:tc>
+        <w:tc>
+          <w:tcPr>
+            <w:tcW w:w="1043" w:type="dxa"/>
+          </w:tcPr>
+          <w:p>
+            <w:r>
+              <w:t>S</w:t>
+            </w:r>
+          </w:p>
+        </w:tc>
+        <w:tc>
+          <w:tcPr>
+            <w:tcW w:w="1043" w:type="dxa"/>
+          </w:tcPr>
+          <w:p>
+            <w:r>
+              <w:t>S</w:t>
+            </w:r>
+            <w:bookmarkStart w:id="0" w:name="_GoBack"/>
+            <w:bookmarkEnd w:id="0"/>
+          </w:p>
         </w:tc>
         <w:tc>
           <w:tcPr>
@@ -2210,8 +2224,6 @@
       <w:r>
         <w:t>X er tjekket og m er måske, da jeg ikke lige ved hvor langt de er.</w:t>
       </w:r>
-      <w:bookmarkStart w:id="0" w:name="_GoBack"/>
-      <w:bookmarkEnd w:id="0"/>
     </w:p>
     <w:sectPr>
       <w:pgSz w:w="11906" w:h="16838"/>
@@ -2971,7 +2983,7 @@
 </file>
 
 <file path=customXml/itemProps1.xml><?xml version="1.0" encoding="utf-8"?>
-<ds:datastoreItem xmlns:ds="http://schemas.openxmlformats.org/officeDocument/2006/customXml" ds:itemID="{FA0D4CFC-F053-4E3F-840D-597F2D82239C}">
+<ds:datastoreItem xmlns:ds="http://schemas.openxmlformats.org/officeDocument/2006/customXml" ds:itemID="{6E4F1886-5A68-44E5-8B68-5A55B1CA99F1}">
   <ds:schemaRefs>
     <ds:schemaRef ds:uri="http://schemas.openxmlformats.org/officeDocument/2006/bibliography"/>
   </ds:schemaRefs>

</xml_diff>